<commit_message>
continue working on PDP
</commit_message>
<xml_diff>
--- a/PDP/GSSME_Fall2024_PDP_Assignment_spencer_freeman.docx
+++ b/PDP/GSSME_Fall2024_PDP_Assignment_spencer_freeman.docx
@@ -23,7 +23,15 @@
         </w:rPr>
       </w:pPr>
       <w:r>
-        <w:t>The Personal Development Plan (PDP) assignment will prompt you to consider what you have learned in class and make a plan to help you succeed in graduate school. This assignment relates to two of our course learning objectives:</w:t>
+        <w:t xml:space="preserve">The Personal Development Plan (PDP) assignment will prompt you to consider what you have learned in class and </w:t>
+      </w:r>
+      <w:proofErr w:type="gramStart"/>
+      <w:r>
+        <w:t>make a plan</w:t>
+      </w:r>
+      <w:proofErr w:type="gramEnd"/>
+      <w:r>
+        <w:t xml:space="preserve"> to help you succeed in graduate school. This assignment relates to two of our course learning objectives:</w:t>
       </w:r>
     </w:p>
     <w:p>
@@ -363,7 +371,23 @@
                 <w:sz w:val="20"/>
                 <w:szCs w:val="20"/>
               </w:rPr>
-              <w:t>Minimum word count not met or maximum word exceeded count by an excessive amount.</w:t>
+              <w:t xml:space="preserve">Minimum word </w:t>
+            </w:r>
+            <w:proofErr w:type="gramStart"/>
+            <w:r>
+              <w:rPr>
+                <w:sz w:val="20"/>
+                <w:szCs w:val="20"/>
+              </w:rPr>
+              <w:t>count</w:t>
+            </w:r>
+            <w:proofErr w:type="gramEnd"/>
+            <w:r>
+              <w:rPr>
+                <w:sz w:val="20"/>
+                <w:szCs w:val="20"/>
+              </w:rPr>
+              <w:t xml:space="preserve"> not met or maximum word exceeded count by an excessive amount.</w:t>
             </w:r>
           </w:p>
         </w:tc>
@@ -464,7 +488,23 @@
                 <w:sz w:val="20"/>
                 <w:szCs w:val="20"/>
               </w:rPr>
-              <w:t>Information is very well organized with well-constructed paragraphs; use of subheadings.</w:t>
+              <w:t xml:space="preserve">Information is very well organized with well-constructed </w:t>
+            </w:r>
+            <w:proofErr w:type="gramStart"/>
+            <w:r>
+              <w:rPr>
+                <w:sz w:val="20"/>
+                <w:szCs w:val="20"/>
+              </w:rPr>
+              <w:t>paragraphs;</w:t>
+            </w:r>
+            <w:proofErr w:type="gramEnd"/>
+            <w:r>
+              <w:rPr>
+                <w:sz w:val="20"/>
+                <w:szCs w:val="20"/>
+              </w:rPr>
+              <w:t xml:space="preserve"> use of subheadings.</w:t>
             </w:r>
           </w:p>
           <w:p>
@@ -1662,6 +1702,27 @@
             <w:pPr>
               <w:widowControl w:val="0"/>
             </w:pPr>
+            <w:r>
+              <w:t xml:space="preserve">    My immediate goals are to develop my technical skills as an engineer to a level where I can complete tasks independently and efficiently.</w:t>
+            </w:r>
+            <w:r>
+              <w:t xml:space="preserve"> I am still learning the tools and fundamentals of my field in a relevant environment and often require guidance from senior team members to complete tasks accurately.</w:t>
+            </w:r>
+            <w:r>
+              <w:t xml:space="preserve"> My goal is to get more experience under my belt such that I can be the one helping others and ultimately grow into a position of leadership</w:t>
+            </w:r>
+            <w:r>
+              <w:t>.</w:t>
+            </w:r>
+            <w:r>
+              <w:t xml:space="preserve"> I think I am good at explaining complex ideas when I myself finally grasp them, and so I could become a good mentor if I get experience in applying engineering principles.</w:t>
+            </w:r>
+            <w:r>
+              <w:t xml:space="preserve"> </w:t>
+            </w:r>
+            <w:r>
+              <w:t xml:space="preserve">  </w:t>
+            </w:r>
           </w:p>
           <w:p>
             <w:pPr>
@@ -1734,6 +1795,7 @@
         <w:spacing w:after="4" w:line="240" w:lineRule="auto"/>
       </w:pPr>
       <w:r>
+        <w:lastRenderedPageBreak/>
         <w:t>It may also be helpful to discuss this question with more advanced graduate students or faculty in your discipline.</w:t>
       </w:r>
     </w:p>
@@ -1811,6 +1873,9 @@
             <w:pPr>
               <w:widowControl w:val="0"/>
             </w:pPr>
+            <w:r>
+              <w:t xml:space="preserve">    </w:t>
+            </w:r>
           </w:p>
           <w:p>
             <w:pPr>
@@ -2327,6 +2392,7 @@
         <w:spacing w:line="240" w:lineRule="auto"/>
       </w:pPr>
       <w:r>
+        <w:lastRenderedPageBreak/>
         <w:t xml:space="preserve">How will you take what you learned in this class into your next stage of life? </w:t>
       </w:r>
     </w:p>
@@ -2434,7 +2500,6 @@
         <w:spacing w:line="240" w:lineRule="auto"/>
       </w:pPr>
       <w:r>
-        <w:lastRenderedPageBreak/>
         <w:t>What commitments or obligations (family, community, teaching, religious, etc.) will you have, or anticipate having, during your professional career? Make a list of at least three (3) commitments and describe strategies for balancing these responsibilities.</w:t>
       </w:r>
       <w:r>
@@ -2987,6 +3052,7 @@
                 <w:sz w:val="20"/>
                 <w:szCs w:val="20"/>
               </w:rPr>
+              <w:lastRenderedPageBreak/>
               <w:t xml:space="preserve">Please respond to 3.4 in the box below. Your response should be in paragraph format and be approximately 100-200 words. </w:t>
             </w:r>
           </w:p>
@@ -3059,7 +3125,6 @@
         <w:spacing w:line="240" w:lineRule="auto"/>
       </w:pPr>
       <w:r>
-        <w:lastRenderedPageBreak/>
         <w:t>Select someone from your Mentor Map with whom you might need to align expectations; you can choose a professional mentor (e.g., advisor, peer mentor, postdoc, etc.) or a personal mentor (e.g., family member, spiritual advisor, coach, etc.)</w:t>
       </w:r>
     </w:p>

</xml_diff>

<commit_message>
continue work on PDP
</commit_message>
<xml_diff>
--- a/PDP/GSSME_Fall2024_PDP_Assignment_spencer_freeman.docx
+++ b/PDP/GSSME_Fall2024_PDP_Assignment_spencer_freeman.docx
@@ -23,15 +23,7 @@
         </w:rPr>
       </w:pPr>
       <w:r>
-        <w:t xml:space="preserve">The Personal Development Plan (PDP) assignment will prompt you to consider what you have learned in class and </w:t>
-      </w:r>
-      <w:proofErr w:type="gramStart"/>
-      <w:r>
-        <w:t>make a plan</w:t>
-      </w:r>
-      <w:proofErr w:type="gramEnd"/>
-      <w:r>
-        <w:t xml:space="preserve"> to help you succeed in graduate school. This assignment relates to two of our course learning objectives:</w:t>
+        <w:t>The Personal Development Plan (PDP) assignment will prompt you to consider what you have learned in class and make a plan to help you succeed in graduate school. This assignment relates to two of our course learning objectives:</w:t>
       </w:r>
     </w:p>
     <w:p>
@@ -371,23 +363,7 @@
                 <w:sz w:val="20"/>
                 <w:szCs w:val="20"/>
               </w:rPr>
-              <w:t xml:space="preserve">Minimum word </w:t>
-            </w:r>
-            <w:proofErr w:type="gramStart"/>
-            <w:r>
-              <w:rPr>
-                <w:sz w:val="20"/>
-                <w:szCs w:val="20"/>
-              </w:rPr>
-              <w:t>count</w:t>
-            </w:r>
-            <w:proofErr w:type="gramEnd"/>
-            <w:r>
-              <w:rPr>
-                <w:sz w:val="20"/>
-                <w:szCs w:val="20"/>
-              </w:rPr>
-              <w:t xml:space="preserve"> not met or maximum word exceeded count by an excessive amount.</w:t>
+              <w:t>Minimum word count not met or maximum word exceeded count by an excessive amount.</w:t>
             </w:r>
           </w:p>
         </w:tc>
@@ -488,23 +464,7 @@
                 <w:sz w:val="20"/>
                 <w:szCs w:val="20"/>
               </w:rPr>
-              <w:t xml:space="preserve">Information is very well organized with well-constructed </w:t>
-            </w:r>
-            <w:proofErr w:type="gramStart"/>
-            <w:r>
-              <w:rPr>
-                <w:sz w:val="20"/>
-                <w:szCs w:val="20"/>
-              </w:rPr>
-              <w:t>paragraphs;</w:t>
-            </w:r>
-            <w:proofErr w:type="gramEnd"/>
-            <w:r>
-              <w:rPr>
-                <w:sz w:val="20"/>
-                <w:szCs w:val="20"/>
-              </w:rPr>
-              <w:t xml:space="preserve"> use of subheadings.</w:t>
+              <w:t>Information is very well organized with well-constructed paragraphs; use of subheadings.</w:t>
             </w:r>
           </w:p>
           <w:p>
@@ -1876,6 +1836,29 @@
             <w:r>
               <w:t xml:space="preserve">    </w:t>
             </w:r>
+            <w:r>
+              <w:t xml:space="preserve">In the immediate future, I should focus on developing my knowledge and intellectual abilities. Graduate school offers a structured approach to developing technical excellence in professionals. Access to experienced and knowledgeable faculty has been invaluable for me in tackling my research areas of interest (Aerospace guidance, navigation, and control). This field, and many like it, is generally niche and lacks written materials which provide enough insight to develop competency in the area. It is more practical to learn under practicing experts and engage with them about the topic. </w:t>
+            </w:r>
+          </w:p>
+          <w:p>
+            <w:pPr>
+              <w:widowControl w:val="0"/>
+            </w:pPr>
+            <w:r>
+              <w:t xml:space="preserve">    Another area is Research governance and organization </w:t>
+            </w:r>
+            <w:r>
+              <w:t xml:space="preserve">which refers to the planning and execution of research projects. This is a core leadership skill in </w:t>
+            </w:r>
+            <w:r>
+              <w:t xml:space="preserve">research and industry </w:t>
+            </w:r>
+            <w:r>
+              <w:t xml:space="preserve">and those who recognize this are </w:t>
+            </w:r>
+            <w:r>
+              <w:t>broadly successful.</w:t>
+            </w:r>
           </w:p>
           <w:p>
             <w:pPr>
@@ -1973,6 +1956,78 @@
             <w:pPr>
               <w:widowControl w:val="0"/>
             </w:pPr>
+            <w:r>
+              <w:t xml:space="preserve">    </w:t>
+            </w:r>
+            <w:r>
+              <w:t xml:space="preserve">I believe it is important to form relationships with peers in any activity be it professional or otherwise. </w:t>
+            </w:r>
+            <w:r>
+              <w:t>People are the foundation of all pursuits and relationships are the glue that keeps everything together.</w:t>
+            </w:r>
+            <w:r>
+              <w:t xml:space="preserve"> </w:t>
+            </w:r>
+            <w:r>
+              <w:t xml:space="preserve">I am a fully remote student which presents unique challenges to this </w:t>
+            </w:r>
+            <w:r>
+              <w:t>subject</w:t>
+            </w:r>
+            <w:r>
+              <w:t>, but thankfully there are ways of mitigating them.</w:t>
+            </w:r>
+            <w:r>
+              <w:t xml:space="preserve"> I have made efforts to contact fellow students in each of my classes </w:t>
+            </w:r>
+            <w:r>
+              <w:t xml:space="preserve">and </w:t>
+            </w:r>
+            <w:r>
+              <w:t xml:space="preserve">meet with them virtually for studying/peer review </w:t>
+            </w:r>
+            <w:r>
+              <w:t>purposes</w:t>
+            </w:r>
+            <w:r>
+              <w:t>, which has worked well so far.</w:t>
+            </w:r>
+            <w:r>
+              <w:t xml:space="preserve"> It is much easier to work through problems </w:t>
+            </w:r>
+            <w:r>
+              <w:t>when you can bounce ideas off another individual</w:t>
+            </w:r>
+            <w:r>
+              <w:t xml:space="preserve">. When you build a support system </w:t>
+            </w:r>
+            <w:r>
+              <w:t xml:space="preserve">problems become </w:t>
+            </w:r>
+            <w:r>
+              <w:t xml:space="preserve">more </w:t>
+            </w:r>
+            <w:r>
+              <w:t>workable</w:t>
+            </w:r>
+            <w:r>
+              <w:t>.</w:t>
+            </w:r>
+            <w:r>
+              <w:t xml:space="preserve"> We are fortunate to live in a time where communication is </w:t>
+            </w:r>
+            <w:r>
+              <w:t>so accessible and</w:t>
+            </w:r>
+            <w:r>
+              <w:t xml:space="preserve"> pervasive</w:t>
+            </w:r>
+            <w:r>
+              <w:t xml:space="preserve"> made possible by the internet</w:t>
+            </w:r>
+            <w:r>
+              <w:t xml:space="preserve">. </w:t>
+            </w:r>
           </w:p>
           <w:p>
             <w:pPr>
@@ -2134,6 +2189,7 @@
         <w:ind w:left="1440"/>
       </w:pPr>
       <w:r>
+        <w:lastRenderedPageBreak/>
         <w:t>Also, include any other activities you feel will be important for your professional development. Refer to your department’s student handbook to understand the specific requirements for your degree program.</w:t>
       </w:r>
     </w:p>
@@ -2341,6 +2397,12 @@
             <w:pPr>
               <w:widowControl w:val="0"/>
             </w:pPr>
+            <w:r>
+              <w:t xml:space="preserve">    </w:t>
+            </w:r>
+            <w:r>
+              <w:t>N/A</w:t>
+            </w:r>
           </w:p>
           <w:p>
             <w:pPr>
@@ -2392,7 +2454,6 @@
         <w:spacing w:line="240" w:lineRule="auto"/>
       </w:pPr>
       <w:r>
-        <w:lastRenderedPageBreak/>
         <w:t xml:space="preserve">How will you take what you learned in this class into your next stage of life? </w:t>
       </w:r>
     </w:p>
@@ -2466,6 +2527,87 @@
             <w:pPr>
               <w:widowControl w:val="0"/>
             </w:pPr>
+            <w:r>
+              <w:t xml:space="preserve">    </w:t>
+            </w:r>
+            <w:r>
+              <w:t xml:space="preserve">I intend on applying the interpersonal skills learned in this class to my academic and professional career. </w:t>
+            </w:r>
+            <w:r>
+              <w:t>The core message is that people have different backgrounds which influence their way</w:t>
+            </w:r>
+            <w:r>
+              <w:t>s</w:t>
+            </w:r>
+            <w:r>
+              <w:t xml:space="preserve"> of thinking</w:t>
+            </w:r>
+            <w:r>
+              <w:t>. It is important to consider these varying ways of thinking when interacting with other individuals</w:t>
+            </w:r>
+            <w:r>
+              <w:t xml:space="preserve"> so as to avoid conflict, disunity, antagonism, etc.</w:t>
+            </w:r>
+            <w:r>
+              <w:t xml:space="preserve"> </w:t>
+            </w:r>
+            <w:r>
+              <w:t xml:space="preserve">I plan to take more time </w:t>
+            </w:r>
+            <w:r>
+              <w:t xml:space="preserve">thinking about how others would see things </w:t>
+            </w:r>
+            <w:r>
+              <w:t>and how that may vary from my own in the context of performing tasks</w:t>
+            </w:r>
+            <w:r>
+              <w:t xml:space="preserve">. </w:t>
+            </w:r>
+            <w:r>
+              <w:t>My personal goals are to develop my technical skills and expertise to become a leader and mentor in my profession</w:t>
+            </w:r>
+            <w:r>
+              <w:t xml:space="preserve">. I have made strides to do this by furthering my education at the </w:t>
+            </w:r>
+            <w:r>
+              <w:t>master’s</w:t>
+            </w:r>
+            <w:r>
+              <w:t xml:space="preserve"> level and gaining experience on the job.</w:t>
+            </w:r>
+            <w:r>
+              <w:t xml:space="preserve"> With the lessons learned in this class, I hope to be better at collaborating with my peers and learning under my mentors</w:t>
+            </w:r>
+            <w:r>
+              <w:t xml:space="preserve">. </w:t>
+            </w:r>
+            <w:r>
+              <w:t xml:space="preserve">Managing expectations at the outset of a mentorship relationship is a tool I plan to apply to my future mentor/mentee pursuits. </w:t>
+            </w:r>
+            <w:r>
+              <w:t xml:space="preserve">I intend on being more aware of my </w:t>
+            </w:r>
+            <w:r>
+              <w:t>colleagues’</w:t>
+            </w:r>
+            <w:r>
+              <w:t xml:space="preserve"> perspectives on </w:t>
+            </w:r>
+            <w:r>
+              <w:t>the work at hand</w:t>
+            </w:r>
+            <w:r>
+              <w:t xml:space="preserve"> and incorporating them into my analysis and communication on the problem statement.</w:t>
+            </w:r>
+            <w:r>
+              <w:t xml:space="preserve"> I now </w:t>
+            </w:r>
+            <w:r>
+              <w:t xml:space="preserve">much better </w:t>
+            </w:r>
+            <w:r>
+              <w:t>recognize the challenges associated with this diversity of cognition.</w:t>
+            </w:r>
           </w:p>
           <w:p>
             <w:pPr>
@@ -2577,8 +2719,124 @@
           </w:tcPr>
           <w:p>
             <w:pPr>
-              <w:widowControl w:val="0"/>
-            </w:pPr>
+              <w:pStyle w:val="ListParagraph"/>
+              <w:widowControl w:val="0"/>
+              <w:numPr>
+                <w:ilvl w:val="0"/>
+                <w:numId w:val="5"/>
+              </w:numPr>
+            </w:pPr>
+            <w:r>
+              <w:lastRenderedPageBreak/>
+              <w:t>I have a commitment to my family to help my parents as they grow older and deal with the challenges associated with tha</w:t>
+            </w:r>
+            <w:r>
+              <w:t xml:space="preserve">t </w:t>
+            </w:r>
+            <w:r>
+              <w:t>phase of life.</w:t>
+            </w:r>
+            <w:r>
+              <w:t xml:space="preserve"> </w:t>
+            </w:r>
+            <w:r>
+              <w:t xml:space="preserve">Life changes for everyone with age and tasks can become more difficult both physically and mentally. I </w:t>
+            </w:r>
+            <w:r>
+              <w:t xml:space="preserve">feel an obligation to alleviate these hardships because I care about my </w:t>
+            </w:r>
+            <w:r>
+              <w:t>parents,</w:t>
+            </w:r>
+            <w:r>
+              <w:t xml:space="preserve"> and I</w:t>
+            </w:r>
+            <w:r>
+              <w:t xml:space="preserve"> feel they earned a comfortable retirement for raising me as they did.</w:t>
+            </w:r>
+            <w:r>
+              <w:t xml:space="preserve"> I intend to set myself up financially well enough to support them as needed and allow myself the time to visit and help them in their retirement lives.</w:t>
+            </w:r>
+          </w:p>
+          <w:p>
+            <w:pPr>
+              <w:pStyle w:val="ListParagraph"/>
+              <w:widowControl w:val="0"/>
+              <w:numPr>
+                <w:ilvl w:val="0"/>
+                <w:numId w:val="5"/>
+              </w:numPr>
+            </w:pPr>
+            <w:r>
+              <w:t xml:space="preserve">I have a commitment </w:t>
+            </w:r>
+            <w:r>
+              <w:t xml:space="preserve">to my </w:t>
+            </w:r>
+            <w:r>
+              <w:t xml:space="preserve">brother and his future family </w:t>
+            </w:r>
+            <w:r>
+              <w:t xml:space="preserve">which I expect to grow over the years. I know his financial situation is </w:t>
+            </w:r>
+            <w:r>
+              <w:t xml:space="preserve">less consistent </w:t>
+            </w:r>
+            <w:r>
+              <w:t xml:space="preserve">than my own, which I would like to help with </w:t>
+            </w:r>
+            <w:r>
+              <w:t>if I am able to.</w:t>
+            </w:r>
+            <w:r>
+              <w:t xml:space="preserve"> This means </w:t>
+            </w:r>
+            <w:r>
+              <w:t xml:space="preserve">progressing in my career </w:t>
+            </w:r>
+            <w:r>
+              <w:t>and developing stability</w:t>
+            </w:r>
+            <w:r>
+              <w:t>.</w:t>
+            </w:r>
+          </w:p>
+          <w:p>
+            <w:pPr>
+              <w:pStyle w:val="ListParagraph"/>
+              <w:widowControl w:val="0"/>
+              <w:numPr>
+                <w:ilvl w:val="0"/>
+                <w:numId w:val="5"/>
+              </w:numPr>
+            </w:pPr>
+            <w:r>
+              <w:t xml:space="preserve">I have a commitment </w:t>
+            </w:r>
+            <w:r>
+              <w:t xml:space="preserve">to </w:t>
+            </w:r>
+            <w:r>
+              <w:t>my duty as a</w:t>
+            </w:r>
+            <w:r>
+              <w:t xml:space="preserve"> practicing engineer </w:t>
+            </w:r>
+            <w:r>
+              <w:t>to produce analyses ethically and efficiently.</w:t>
+            </w:r>
+            <w:r>
+              <w:t xml:space="preserve"> It is important to maintain integrity in one’s work</w:t>
+            </w:r>
+            <w:r>
+              <w:t>; shotty engineering can easily throw away millions of dollars or risk life and limb</w:t>
+            </w:r>
+            <w:r>
+              <w:t>.</w:t>
+            </w:r>
+            <w:r>
+              <w:t xml:space="preserve"> I am obliged to perform to the best of my ability and to admit shortcomings and the resulting uncertainties. The pressure of completed work should never sacrifice the quality of the analysis.</w:t>
+            </w:r>
           </w:p>
           <w:p>
             <w:pPr>
@@ -2854,6 +3112,57 @@
             <w:pPr>
               <w:widowControl w:val="0"/>
             </w:pPr>
+            <w:r>
+              <w:t xml:space="preserve">    </w:t>
+            </w:r>
+            <w:r>
+              <w:t xml:space="preserve">The mentor map clearly shows that my internal mentors and professional development support is lacking. I </w:t>
+            </w:r>
+            <w:r>
+              <w:t>have not considered this until mapping everything out</w:t>
+            </w:r>
+            <w:r>
+              <w:t xml:space="preserve">, but it makes sense as I am a fully remote student which makes creating professional relationships on campus difficult. </w:t>
+            </w:r>
+            <w:r>
+              <w:t>It is hard to meet individuals in graduate school outside of classes as my program is less research based and mainly focused on coursework.</w:t>
+            </w:r>
+            <w:r>
+              <w:t xml:space="preserve"> During my undergrad studies</w:t>
+            </w:r>
+            <w:r>
+              <w:t>, I got involved in extracurricular robotics work in which I made many professional connections; one actually connected me to my current employer.</w:t>
+            </w:r>
+            <w:r>
+              <w:t xml:space="preserve"> </w:t>
+            </w:r>
+            <w:r>
+              <w:t>This is not really an option full remote</w:t>
+            </w:r>
+            <w:r>
+              <w:t>, bu</w:t>
+            </w:r>
+            <w:r>
+              <w:t xml:space="preserve">t I hope to make up for it </w:t>
+            </w:r>
+            <w:r>
+              <w:t xml:space="preserve">by connecting with my </w:t>
+            </w:r>
+            <w:r>
+              <w:t xml:space="preserve">teammates at work </w:t>
+            </w:r>
+            <w:r>
+              <w:t>and looking for ways to connect beyond simply the task</w:t>
+            </w:r>
+            <w:r>
+              <w:t>ing</w:t>
+            </w:r>
+            <w:r>
+              <w:t xml:space="preserve"> at hand</w:t>
+            </w:r>
+            <w:r>
+              <w:t>.</w:t>
+            </w:r>
           </w:p>
           <w:p>
             <w:pPr>
@@ -2878,6 +3187,7 @@
         <w:spacing w:line="240" w:lineRule="auto"/>
       </w:pPr>
       <w:r>
+        <w:lastRenderedPageBreak/>
         <w:t>It is important to consider all aspects of your identity (and life) in creating your support network and seeking people who can support your personal well-being and professional development. Are there any aspects of your personal and/or professional life that are significant to you that are not represented on your map? If yes, how can you go about finding support in those areas? If not, write ‘no’ and continue to the next question.</w:t>
       </w:r>
     </w:p>
@@ -2968,6 +3278,27 @@
             <w:pPr>
               <w:widowControl w:val="0"/>
             </w:pPr>
+            <w:r>
+              <w:t xml:space="preserve">    </w:t>
+            </w:r>
+            <w:r>
+              <w:t xml:space="preserve">I think the one area that could be represented more for me is that of the peer role. Not so much a mentor, but those in my profession that are in the same situation and similar background as I have which I feel help me stay motivated and sure of my path. I often suffer from imposter </w:t>
+            </w:r>
+            <w:r>
+              <w:t>syndrome</w:t>
+            </w:r>
+            <w:r>
+              <w:t xml:space="preserve"> and feelings of </w:t>
+            </w:r>
+            <w:r>
+              <w:t>incompetence,</w:t>
+            </w:r>
+            <w:r>
+              <w:t xml:space="preserve"> and it is very helpful to talk with my peers at work and in class who are going through the same things. This if uplifting and helps my motivation </w:t>
+            </w:r>
+            <w:r>
+              <w:t>to keep working towards my goals.</w:t>
+            </w:r>
           </w:p>
           <w:p>
             <w:pPr>
@@ -3052,7 +3383,6 @@
                 <w:sz w:val="20"/>
                 <w:szCs w:val="20"/>
               </w:rPr>
-              <w:lastRenderedPageBreak/>
               <w:t xml:space="preserve">Please respond to 3.4 in the box below. Your response should be in paragraph format and be approximately 100-200 words. </w:t>
             </w:r>
           </w:p>
@@ -3074,6 +3404,39 @@
             <w:pPr>
               <w:widowControl w:val="0"/>
             </w:pPr>
+            <w:r>
+              <w:t xml:space="preserve">    </w:t>
+            </w:r>
+            <w:r>
+              <w:t xml:space="preserve">I think I have realized the importance of being honest with oneself </w:t>
+            </w:r>
+            <w:r>
+              <w:t>when dealing with the challenges of one’s academic and professional careers.</w:t>
+            </w:r>
+            <w:r>
+              <w:t xml:space="preserve"> Stress can creep up undetected due to adversities that are inevitable</w:t>
+            </w:r>
+            <w:r>
+              <w:t xml:space="preserve"> in engineering work. </w:t>
+            </w:r>
+            <w:r>
+              <w:t>Deadlines, expectations, conflict, can all take a toll on one’s mental health and it is important to recognize this early and take a step back and consider alternative course of actions, even if it means conceding some expected goal.</w:t>
+            </w:r>
+            <w:r>
+              <w:t xml:space="preserve"> Communicating with peers and mentors can lead to unexpected solutions</w:t>
+            </w:r>
+            <w:r>
+              <w:t xml:space="preserve"> or at least </w:t>
+            </w:r>
+            <w:r>
+              <w:t>recognition of the challenges.</w:t>
+            </w:r>
+            <w:r>
+              <w:t xml:space="preserve"> </w:t>
+            </w:r>
+            <w:r>
+              <w:t>The relationship of a career and mental state must be considered wholistically in order to fully understand the issues and make appropriate corrections.</w:t>
+            </w:r>
           </w:p>
           <w:p>
             <w:pPr>
@@ -3283,6 +3646,7 @@
         <w:spacing w:line="240" w:lineRule="auto"/>
       </w:pPr>
       <w:r>
+        <w:lastRenderedPageBreak/>
         <w:t>After you meet with your mentor, reflect on the conversation you had with them and respond to the following questions:</w:t>
       </w:r>
     </w:p>
@@ -3734,6 +4098,92 @@
     </w:lvl>
   </w:abstractNum>
   <w:abstractNum w:abstractNumId="1" w15:restartNumberingAfterBreak="0">
+    <w:nsid w:val="31E54E95"/>
+    <w:multiLevelType w:val="hybridMultilevel"/>
+    <w:tmpl w:val="CD3AB62E"/>
+    <w:lvl w:ilvl="0" w:tplc="0409000F">
+      <w:start w:val="1"/>
+      <w:numFmt w:val="decimal"/>
+      <w:lvlText w:val="%1."/>
+      <w:lvlJc w:val="left"/>
+      <w:pPr>
+        <w:ind w:left="720" w:hanging="360"/>
+      </w:pPr>
+    </w:lvl>
+    <w:lvl w:ilvl="1" w:tplc="04090019" w:tentative="1">
+      <w:start w:val="1"/>
+      <w:numFmt w:val="lowerLetter"/>
+      <w:lvlText w:val="%2."/>
+      <w:lvlJc w:val="left"/>
+      <w:pPr>
+        <w:ind w:left="1440" w:hanging="360"/>
+      </w:pPr>
+    </w:lvl>
+    <w:lvl w:ilvl="2" w:tplc="0409001B" w:tentative="1">
+      <w:start w:val="1"/>
+      <w:numFmt w:val="lowerRoman"/>
+      <w:lvlText w:val="%3."/>
+      <w:lvlJc w:val="right"/>
+      <w:pPr>
+        <w:ind w:left="2160" w:hanging="180"/>
+      </w:pPr>
+    </w:lvl>
+    <w:lvl w:ilvl="3" w:tplc="0409000F" w:tentative="1">
+      <w:start w:val="1"/>
+      <w:numFmt w:val="decimal"/>
+      <w:lvlText w:val="%4."/>
+      <w:lvlJc w:val="left"/>
+      <w:pPr>
+        <w:ind w:left="2880" w:hanging="360"/>
+      </w:pPr>
+    </w:lvl>
+    <w:lvl w:ilvl="4" w:tplc="04090019" w:tentative="1">
+      <w:start w:val="1"/>
+      <w:numFmt w:val="lowerLetter"/>
+      <w:lvlText w:val="%5."/>
+      <w:lvlJc w:val="left"/>
+      <w:pPr>
+        <w:ind w:left="3600" w:hanging="360"/>
+      </w:pPr>
+    </w:lvl>
+    <w:lvl w:ilvl="5" w:tplc="0409001B" w:tentative="1">
+      <w:start w:val="1"/>
+      <w:numFmt w:val="lowerRoman"/>
+      <w:lvlText w:val="%6."/>
+      <w:lvlJc w:val="right"/>
+      <w:pPr>
+        <w:ind w:left="4320" w:hanging="180"/>
+      </w:pPr>
+    </w:lvl>
+    <w:lvl w:ilvl="6" w:tplc="0409000F" w:tentative="1">
+      <w:start w:val="1"/>
+      <w:numFmt w:val="decimal"/>
+      <w:lvlText w:val="%7."/>
+      <w:lvlJc w:val="left"/>
+      <w:pPr>
+        <w:ind w:left="5040" w:hanging="360"/>
+      </w:pPr>
+    </w:lvl>
+    <w:lvl w:ilvl="7" w:tplc="04090019" w:tentative="1">
+      <w:start w:val="1"/>
+      <w:numFmt w:val="lowerLetter"/>
+      <w:lvlText w:val="%8."/>
+      <w:lvlJc w:val="left"/>
+      <w:pPr>
+        <w:ind w:left="5760" w:hanging="360"/>
+      </w:pPr>
+    </w:lvl>
+    <w:lvl w:ilvl="8" w:tplc="0409001B" w:tentative="1">
+      <w:start w:val="1"/>
+      <w:numFmt w:val="lowerRoman"/>
+      <w:lvlText w:val="%9."/>
+      <w:lvlJc w:val="right"/>
+      <w:pPr>
+        <w:ind w:left="6480" w:hanging="180"/>
+      </w:pPr>
+    </w:lvl>
+  </w:abstractNum>
+  <w:abstractNum w:abstractNumId="2" w15:restartNumberingAfterBreak="0">
     <w:nsid w:val="32E40A40"/>
     <w:multiLevelType w:val="multilevel"/>
     <w:tmpl w:val="C5DE7F98"/>
@@ -3846,7 +4296,7 @@
       </w:rPr>
     </w:lvl>
   </w:abstractNum>
-  <w:abstractNum w:abstractNumId="2" w15:restartNumberingAfterBreak="0">
+  <w:abstractNum w:abstractNumId="3" w15:restartNumberingAfterBreak="0">
     <w:nsid w:val="39C02879"/>
     <w:multiLevelType w:val="multilevel"/>
     <w:tmpl w:val="DAA6AB78"/>
@@ -3960,7 +4410,7 @@
       </w:rPr>
     </w:lvl>
   </w:abstractNum>
-  <w:abstractNum w:abstractNumId="3" w15:restartNumberingAfterBreak="0">
+  <w:abstractNum w:abstractNumId="4" w15:restartNumberingAfterBreak="0">
     <w:nsid w:val="764A471D"/>
     <w:multiLevelType w:val="multilevel"/>
     <w:tmpl w:val="B818FD54"/>
@@ -4075,16 +4525,19 @@
     </w:lvl>
   </w:abstractNum>
   <w:num w:numId="1" w16cid:durableId="1911579506">
-    <w:abstractNumId w:val="2"/>
+    <w:abstractNumId w:val="3"/>
   </w:num>
   <w:num w:numId="2" w16cid:durableId="2105489029">
-    <w:abstractNumId w:val="3"/>
+    <w:abstractNumId w:val="4"/>
   </w:num>
   <w:num w:numId="3" w16cid:durableId="957415540">
-    <w:abstractNumId w:val="1"/>
+    <w:abstractNumId w:val="2"/>
   </w:num>
   <w:num w:numId="4" w16cid:durableId="261494439">
     <w:abstractNumId w:val="0"/>
+  </w:num>
+  <w:num w:numId="5" w16cid:durableId="1718772012">
+    <w:abstractNumId w:val="1"/>
   </w:num>
 </w:numbering>
 </file>
@@ -4962,6 +5415,17 @@
     <w:uiPriority w:val="99"/>
     <w:rsid w:val="00A3743E"/>
   </w:style>
+  <w:style w:type="paragraph" w:styleId="ListParagraph">
+    <w:name w:val="List Paragraph"/>
+    <w:basedOn w:val="Normal"/>
+    <w:uiPriority w:val="34"/>
+    <w:qFormat/>
+    <w:rsid w:val="0065022C"/>
+    <w:pPr>
+      <w:ind w:left="720"/>
+      <w:contextualSpacing/>
+    </w:pPr>
+  </w:style>
 </w:styles>
 </file>
 

</xml_diff>